<commit_message>
Finalisation html et css . Nettoyage commentaires sur les fichiers JS
</commit_message>
<xml_diff>
--- a/Plan de tests unitaires.docx
+++ b/Plan de tests unitaires.docx
@@ -147,6 +147,38 @@
     </w:p>
     <w:p>
       <w:pPr>
+        <w:spacing w:after="0"/>
+        <w:rPr>
+          <w:sz w:val="24"/>
+          <w:szCs w:val="24"/>
+        </w:rPr>
+      </w:pPr>
+      <w:r>
+        <w:rPr>
+          <w:sz w:val="24"/>
+          <w:szCs w:val="24"/>
+        </w:rPr>
+        <w:t>Console.log(</w:t>
+      </w:r>
+      <w:proofErr w:type="spellStart"/>
+      <w:r>
+        <w:rPr>
+          <w:sz w:val="24"/>
+          <w:szCs w:val="24"/>
+        </w:rPr>
+        <w:t>response</w:t>
+      </w:r>
+      <w:proofErr w:type="spellEnd"/>
+      <w:r>
+        <w:rPr>
+          <w:sz w:val="24"/>
+          <w:szCs w:val="24"/>
+        </w:rPr>
+        <w:t>) ;</w:t>
+      </w:r>
+    </w:p>
+    <w:p>
+      <w:pPr>
         <w:rPr>
           <w:sz w:val="24"/>
           <w:szCs w:val="24"/>
@@ -240,6 +272,13 @@
         </w:rPr>
         <w:t xml:space="preserve"> </w:t>
       </w:r>
+      <w:r>
+        <w:rPr>
+          <w:sz w:val="24"/>
+          <w:szCs w:val="24"/>
+        </w:rPr>
+        <w:t xml:space="preserve">    ?????</w:t>
+      </w:r>
     </w:p>
     <w:p>
       <w:pPr>
@@ -696,6 +735,29 @@
         </w:rPr>
         <w:t>Récupération de l’Id à partir de l’url : url d’un article quelconque</w:t>
       </w:r>
+      <w:r>
+        <w:rPr>
+          <w:sz w:val="28"/>
+          <w:szCs w:val="28"/>
+        </w:rPr>
+        <w:t>.</w:t>
+      </w:r>
+    </w:p>
+    <w:p>
+      <w:pPr>
+        <w:spacing w:after="0"/>
+        <w:rPr>
+          <w:sz w:val="28"/>
+          <w:szCs w:val="28"/>
+        </w:rPr>
+      </w:pPr>
+      <w:r>
+        <w:rPr>
+          <w:sz w:val="28"/>
+          <w:szCs w:val="28"/>
+        </w:rPr>
+        <w:t>Console.log(id) ;</w:t>
+      </w:r>
     </w:p>
     <w:p>
       <w:pPr>
@@ -776,6 +838,38 @@
           <w:szCs w:val="28"/>
         </w:rPr>
         <w:t>Téléchargement article en fonction de l’Id : renseigner Id directement.</w:t>
+      </w:r>
+    </w:p>
+    <w:p>
+      <w:pPr>
+        <w:spacing w:after="0"/>
+        <w:rPr>
+          <w:sz w:val="28"/>
+          <w:szCs w:val="28"/>
+        </w:rPr>
+      </w:pPr>
+      <w:r>
+        <w:rPr>
+          <w:sz w:val="28"/>
+          <w:szCs w:val="28"/>
+        </w:rPr>
+        <w:t>Console.log(</w:t>
+      </w:r>
+      <w:proofErr w:type="spellStart"/>
+      <w:r>
+        <w:rPr>
+          <w:sz w:val="28"/>
+          <w:szCs w:val="28"/>
+        </w:rPr>
+        <w:t>response</w:t>
+      </w:r>
+      <w:proofErr w:type="spellEnd"/>
+      <w:r>
+        <w:rPr>
+          <w:sz w:val="28"/>
+          <w:szCs w:val="28"/>
+        </w:rPr>
+        <w:t>) ;</w:t>
       </w:r>
     </w:p>
     <w:p>
@@ -960,12 +1054,21 @@
           <w:szCs w:val="28"/>
         </w:rPr>
       </w:pPr>
+    </w:p>
+    <w:p>
+      <w:pPr>
+        <w:rPr>
+          <w:sz w:val="28"/>
+          <w:szCs w:val="28"/>
+        </w:rPr>
+      </w:pPr>
       <w:r>
         <w:rPr>
           <w:noProof/>
           <w:sz w:val="28"/>
           <w:szCs w:val="28"/>
         </w:rPr>
+        <w:lastRenderedPageBreak/>
         <w:drawing>
           <wp:inline distT="0" distB="0" distL="0" distR="0" wp14:anchorId="391D350A" wp14:editId="3CD684AA">
             <wp:extent cx="5760720" cy="433705"/>
@@ -1038,7 +1141,6 @@
           <w:sz w:val="28"/>
           <w:szCs w:val="28"/>
         </w:rPr>
-        <w:lastRenderedPageBreak/>
         <w:drawing>
           <wp:inline distT="0" distB="0" distL="0" distR="0" wp14:anchorId="7323F8E5" wp14:editId="6D7AE6D0">
             <wp:extent cx="5760720" cy="419100"/>
@@ -1462,6 +1564,13 @@
           <w:szCs w:val="28"/>
         </w:rPr>
         <w:t>Détermination des caractéristiques de l’article : renseignement direct des carac</w:t>
+      </w:r>
+      <w:r>
+        <w:rPr>
+          <w:sz w:val="28"/>
+          <w:szCs w:val="28"/>
+        </w:rPr>
+        <w:t>téristiques.</w:t>
       </w:r>
     </w:p>
     <w:p>
@@ -1555,6 +1664,29 @@
         </w:rPr>
         <w:t xml:space="preserve">Sauvegarde article dans LS : </w:t>
       </w:r>
+      <w:r>
+        <w:rPr>
+          <w:sz w:val="28"/>
+          <w:szCs w:val="28"/>
+        </w:rPr>
+        <w:t>console.log(</w:t>
+      </w:r>
+      <w:proofErr w:type="spellStart"/>
+      <w:r>
+        <w:rPr>
+          <w:sz w:val="28"/>
+          <w:szCs w:val="28"/>
+        </w:rPr>
+        <w:t>articleAjoute</w:t>
+      </w:r>
+      <w:proofErr w:type="spellEnd"/>
+      <w:r>
+        <w:rPr>
+          <w:sz w:val="28"/>
+          <w:szCs w:val="28"/>
+        </w:rPr>
+        <w:t>).</w:t>
+      </w:r>
     </w:p>
     <w:p>
       <w:pPr>
@@ -1940,6 +2072,13 @@
         </w:rPr>
         <w:t xml:space="preserve">Caractéristiques du formulaire : </w:t>
       </w:r>
+      <w:r>
+        <w:rPr>
+          <w:sz w:val="28"/>
+          <w:szCs w:val="28"/>
+        </w:rPr>
+        <w:t xml:space="preserve"> </w:t>
+      </w:r>
     </w:p>
     <w:p>
       <w:pPr>
@@ -2018,6 +2157,13 @@
           <w:szCs w:val="28"/>
         </w:rPr>
         <w:t xml:space="preserve">Choix article Choisi : </w:t>
+      </w:r>
+      <w:r>
+        <w:rPr>
+          <w:sz w:val="28"/>
+          <w:szCs w:val="28"/>
+        </w:rPr>
+        <w:t xml:space="preserve"> </w:t>
       </w:r>
     </w:p>
     <w:p>
@@ -2527,7 +2673,7 @@
           <w:sz w:val="28"/>
           <w:szCs w:val="28"/>
         </w:rPr>
-        <w:t> ??????</w:t>
+        <w:t> </w:t>
       </w:r>
     </w:p>
     <w:p>

</xml_diff>